<commit_message>
Change in Parliament school transport template
</commit_message>
<xml_diff>
--- a/yii2/vendor/admapp/resources/schooltransports/PARLIAMENT_PRIMARY.docx
+++ b/yii2/vendor/admapp/resources/schooltransports/PARLIAMENT_PRIMARY.docx
@@ -1029,10 +1029,7 @@
           <w:ilvl w:val="0"/>
           <w:numId w:val="5"/>
         </w:numPr>
-        <w:spacing w:after="80" w:line="240" w:lineRule="auto"/>
-        <w:ind w:left="709" w:hanging="425"/>
-        <w:contextualSpacing w:val="0"/>
-        <w:jc w:val="both"/>
+        <w:spacing w:line="240" w:lineRule="auto"/>
         <w:rPr>
           <w:rFonts w:cs="Arial"/>
         </w:rPr>
@@ -1043,6 +1040,17 @@
         </w:rPr>
         <w:t>Το Νόμο 2986/2002 (ΦΕΚ 24/τ.Α΄/13-2-2002) «Οργάνωση των Περιφερειακών Υπηρεσιών της Πρωτοβάθμιας και Δευτεροβάθμιας Εκπαίδευσης, αξιολόγηση του εκπαιδευτικού έργου και των εκπαιδευτικών, επιμόρφωση των εκπαιδευτικών και άλλες διατάξεις»</w:t>
       </w:r>
+    </w:p>
+    <w:p>
+      <w:pPr>
+        <w:pStyle w:val="ae"/>
+        <w:spacing w:line="240" w:lineRule="auto"/>
+        <w:rPr>
+          <w:rFonts w:cs="Arial"/>
+          <w:sz w:val="6"/>
+          <w:szCs w:val="6"/>
+        </w:rPr>
+      </w:pPr>
     </w:p>
     <w:p>
       <w:pPr>
@@ -1051,10 +1059,6 @@
           <w:ilvl w:val="0"/>
           <w:numId w:val="5"/>
         </w:numPr>
-        <w:spacing w:after="80"/>
-        <w:ind w:left="709" w:hanging="425"/>
-        <w:contextualSpacing w:val="0"/>
-        <w:jc w:val="both"/>
         <w:rPr>
           <w:rFonts w:cs="Arial"/>
         </w:rPr>
@@ -1065,6 +1069,305 @@
         </w:rPr>
         <w:t>Τις  παρ. 7,8,9 του άρθρου 16 του Π.Δ. 79/2017 (ΦΕΚ 109/τ.Α΄/01-8-2017)</w:t>
       </w:r>
+    </w:p>
+    <w:p>
+      <w:pPr>
+        <w:pStyle w:val="ae"/>
+        <w:rPr>
+          <w:rFonts w:cs="Arial"/>
+          <w:sz w:val="6"/>
+          <w:szCs w:val="6"/>
+        </w:rPr>
+      </w:pPr>
+    </w:p>
+    <w:p>
+      <w:pPr>
+        <w:pStyle w:val="ae"/>
+        <w:numPr>
+          <w:ilvl w:val="0"/>
+          <w:numId w:val="5"/>
+        </w:numPr>
+        <w:spacing w:after="0" w:line="240" w:lineRule="auto"/>
+        <w:rPr>
+          <w:rFonts w:cs="Arial"/>
+        </w:rPr>
+      </w:pPr>
+      <w:r>
+        <w:rPr>
+          <w:rFonts w:cs="Arial"/>
+        </w:rPr>
+        <w:t>Το Π.Δ. 18/2018, (ΦΕΚ 31/τ.Α΄/23-2-2018), Οργανισμός Υπουργείου Παιδείας,  Έρευνας και Θρησκευμάτων</w:t>
+      </w:r>
+    </w:p>
+    <w:p>
+      <w:pPr>
+        <w:pStyle w:val="ae"/>
+        <w:spacing w:after="0"/>
+        <w:rPr>
+          <w:rFonts w:cs="Arial"/>
+          <w:sz w:val="6"/>
+          <w:szCs w:val="6"/>
+        </w:rPr>
+      </w:pPr>
+    </w:p>
+    <w:p>
+      <w:pPr>
+        <w:pStyle w:val="ae"/>
+        <w:numPr>
+          <w:ilvl w:val="0"/>
+          <w:numId w:val="5"/>
+        </w:numPr>
+        <w:spacing w:line="240" w:lineRule="auto"/>
+        <w:rPr>
+          <w:rFonts w:cs="Arial"/>
+        </w:rPr>
+      </w:pPr>
+      <w:r>
+        <w:rPr>
+          <w:rFonts w:cs="Arial"/>
+        </w:rPr>
+        <w:t>Την με αριθ. Φ.353.1/324/105657/Δ1/8-10-2002 Απόφαση Υφυπουργού Εθνικής Παιδείας και Θρησκευμάτων «Καθορισμός των ειδικότερων καθηκόντων και αρμοδιοτήτων των Προϊσταμένων των Περιφερειακών υπηρεσιών Πρωτοβάθμιας και Δευτεροβάθμιας εκπαίδευσης, των Διευθυντών και υποδιευθυντών των σχολικών μονάδων και ΣΕΚ και των συλλόγων των διδασκόντων» (ΦΕΚ 1340/τ.Β΄/16-10-2002), όπως συμπληρώθηκε, τροποποιήθηκε και ισχύει σήμερα</w:t>
+      </w:r>
+    </w:p>
+    <w:p>
+      <w:pPr>
+        <w:pStyle w:val="ae"/>
+        <w:rPr>
+          <w:rFonts w:cs="Arial"/>
+          <w:sz w:val="6"/>
+          <w:szCs w:val="6"/>
+        </w:rPr>
+      </w:pPr>
+    </w:p>
+    <w:p>
+      <w:pPr>
+        <w:pStyle w:val="ae"/>
+        <w:numPr>
+          <w:ilvl w:val="0"/>
+          <w:numId w:val="5"/>
+        </w:numPr>
+        <w:spacing w:after="0" w:line="240" w:lineRule="auto"/>
+        <w:rPr>
+          <w:rFonts w:cs="Arial"/>
+        </w:rPr>
+      </w:pPr>
+      <w:r>
+        <w:rPr>
+          <w:rFonts w:cs="Arial"/>
+        </w:rPr>
+        <w:t>Τη με αριθ. 33120/ΓΔ4/28-2-2017  (ΦΕΚ 681/τ.Β΄/6-3-2017) Υπουργική Απόφαση του Υπουργού Παιδείας, Έρευνας και Θρησκευμάτων «Εκδρομές - Εκπαιδευτικές επισκέψεις μαθητών και μαθητριών Δημόσιων και Ιδιωτικών σχολείων Δευτεροβάθμιας Εκπαίδευσης εντός και εκτός της χώρας»</w:t>
+      </w:r>
+    </w:p>
+    <w:p>
+      <w:pPr>
+        <w:pStyle w:val="ae"/>
+        <w:rPr>
+          <w:rFonts w:cs="Arial"/>
+          <w:sz w:val="6"/>
+          <w:szCs w:val="6"/>
+        </w:rPr>
+      </w:pPr>
+    </w:p>
+    <w:p>
+      <w:pPr>
+        <w:pStyle w:val="ae"/>
+        <w:numPr>
+          <w:ilvl w:val="0"/>
+          <w:numId w:val="5"/>
+        </w:numPr>
+        <w:spacing w:line="240" w:lineRule="auto"/>
+        <w:rPr>
+          <w:rFonts w:cs="Arial"/>
+        </w:rPr>
+      </w:pPr>
+      <w:r>
+        <w:rPr>
+          <w:rFonts w:cs="Arial"/>
+        </w:rPr>
+        <w:t>Την με αριθ. Φ.350.2/1/32958/Ε3/27-2-2018  (ΑΔΑ:6Π414653ΠΣ-7ΕΝ) Υπουργική Απόφαση με θέμα: «Τοποθέτηση Περιφερειακών Διευθυντών Εκπαίδευσης»</w:t>
+      </w:r>
+    </w:p>
+    <w:p>
+      <w:pPr>
+        <w:pStyle w:val="ae"/>
+        <w:rPr>
+          <w:rFonts w:cs="Arial"/>
+          <w:sz w:val="6"/>
+          <w:szCs w:val="6"/>
+        </w:rPr>
+      </w:pPr>
+    </w:p>
+    <w:p>
+      <w:pPr>
+        <w:pStyle w:val="ae"/>
+        <w:numPr>
+          <w:ilvl w:val="0"/>
+          <w:numId w:val="5"/>
+        </w:numPr>
+        <w:spacing w:line="240" w:lineRule="auto"/>
+        <w:rPr>
+          <w:rFonts w:cs="Arial"/>
+        </w:rPr>
+      </w:pPr>
+      <w:r>
+        <w:rPr>
+          <w:rFonts w:cs="Arial"/>
+        </w:rPr>
+        <w:t xml:space="preserve">Τη με αριθ. </w:t>
+      </w:r>
+      <w:proofErr w:type="spellStart"/>
+      <w:r>
+        <w:rPr>
+          <w:rFonts w:cs="Arial"/>
+        </w:rPr>
+        <w:t>πρωτ</w:t>
+      </w:r>
+      <w:proofErr w:type="spellEnd"/>
+      <w:r>
+        <w:rPr>
+          <w:rFonts w:cs="Arial"/>
+        </w:rPr>
+        <w:t>. Φ.12/ΦΜ/48140/Δ1/21-03-2017  Υ.Α  του ΥΠ.Π.Ε.Θ. με θέμα: «Μετακινήσεις μαθητών Δημοτικών Σχολείων στη Βουλή των Ελλήνων –Συμμετοχή στο Εργαστήρι Δημοκρατίας»</w:t>
+      </w:r>
+    </w:p>
+    <w:p>
+      <w:pPr>
+        <w:pStyle w:val="ae"/>
+        <w:spacing w:line="240" w:lineRule="auto"/>
+        <w:rPr>
+          <w:rFonts w:cs="Arial"/>
+          <w:sz w:val="6"/>
+          <w:szCs w:val="6"/>
+        </w:rPr>
+      </w:pPr>
+    </w:p>
+    <w:p>
+      <w:pPr>
+        <w:pStyle w:val="ae"/>
+        <w:numPr>
+          <w:ilvl w:val="0"/>
+          <w:numId w:val="5"/>
+        </w:numPr>
+        <w:spacing w:line="240" w:lineRule="auto"/>
+        <w:rPr>
+          <w:rFonts w:cs="Arial"/>
+        </w:rPr>
+      </w:pPr>
+      <w:r>
+        <w:rPr>
+          <w:rFonts w:cs="Arial"/>
+        </w:rPr>
+        <w:t xml:space="preserve">Το με αριθ. </w:t>
+      </w:r>
+      <w:proofErr w:type="spellStart"/>
+      <w:r>
+        <w:rPr>
+          <w:rFonts w:cs="Arial"/>
+        </w:rPr>
+        <w:t>πρωτ</w:t>
+      </w:r>
+      <w:proofErr w:type="spellEnd"/>
+      <w:r>
+        <w:rPr>
+          <w:rFonts w:cs="Arial"/>
+        </w:rPr>
+        <w:t>. Φ14/126895/Δ2/25-07-2018 έγγραφο της Γενικής Διεύθυνσης Σπουδών Π/</w:t>
+      </w:r>
+      <w:proofErr w:type="spellStart"/>
+      <w:r>
+        <w:rPr>
+          <w:rFonts w:cs="Arial"/>
+        </w:rPr>
+        <w:t>θμιας</w:t>
+      </w:r>
+      <w:proofErr w:type="spellEnd"/>
+      <w:r>
+        <w:rPr>
+          <w:rFonts w:cs="Arial"/>
+        </w:rPr>
+        <w:t xml:space="preserve"> και Δ/</w:t>
+      </w:r>
+      <w:proofErr w:type="spellStart"/>
+      <w:r>
+        <w:rPr>
+          <w:rFonts w:cs="Arial"/>
+        </w:rPr>
+        <w:t>θμιας</w:t>
+      </w:r>
+      <w:proofErr w:type="spellEnd"/>
+      <w:r>
+        <w:rPr>
+          <w:rFonts w:cs="Arial"/>
+        </w:rPr>
+        <w:t xml:space="preserve"> Εκπαίδευσης του ΥΠ.Π.Ε.Θ.  με θέμα: «Επισκέψεις σχολείων στη Βουλή των Ελλήνων κατά το σχολικό έτος 2018-2019»</w:t>
+      </w:r>
+    </w:p>
+    <w:p>
+      <w:pPr>
+        <w:pStyle w:val="ae"/>
+        <w:rPr>
+          <w:rFonts w:cs="Arial"/>
+          <w:sz w:val="10"/>
+          <w:szCs w:val="10"/>
+        </w:rPr>
+      </w:pPr>
+    </w:p>
+    <w:p>
+      <w:pPr>
+        <w:pStyle w:val="ae"/>
+        <w:numPr>
+          <w:ilvl w:val="0"/>
+          <w:numId w:val="5"/>
+        </w:numPr>
+        <w:spacing w:after="0"/>
+        <w:rPr>
+          <w:rFonts w:cs="Arial"/>
+        </w:rPr>
+      </w:pPr>
+      <w:r>
+        <w:rPr>
+          <w:rFonts w:cs="Arial"/>
+        </w:rPr>
+        <w:lastRenderedPageBreak/>
+        <w:t xml:space="preserve">Τη με αριθ. </w:t>
+      </w:r>
+      <w:proofErr w:type="spellStart"/>
+      <w:r>
+        <w:rPr>
+          <w:rFonts w:cs="Arial"/>
+        </w:rPr>
+        <w:t>πρωτ</w:t>
+      </w:r>
+      <w:proofErr w:type="spellEnd"/>
+      <w:r>
+        <w:rPr>
+          <w:rFonts w:cs="Arial"/>
+        </w:rPr>
+        <w:t xml:space="preserve">. 3689/28-08-2018 </w:t>
+      </w:r>
+      <w:r>
+        <w:rPr>
+          <w:rFonts w:cs="Arial"/>
+        </w:rPr>
+        <w:t>επιστολή της Γενικής Γραμματέως</w:t>
+      </w:r>
+      <w:r>
+        <w:rPr>
+          <w:rFonts w:cs="Arial"/>
+        </w:rPr>
+        <w:t xml:space="preserve"> του Ιδρύματος της Βουλής των Ελλήνων για τον Κοινοβουλευτισμό και τη Δημοκρατία</w:t>
+      </w:r>
+    </w:p>
+    <w:p>
+      <w:pPr>
+        <w:pStyle w:val="ae"/>
+        <w:spacing w:after="0"/>
+        <w:rPr>
+          <w:rFonts w:cs="Arial"/>
+          <w:sz w:val="6"/>
+          <w:szCs w:val="6"/>
+        </w:rPr>
+      </w:pPr>
     </w:p>
     <w:p>
       <w:pPr>
@@ -1085,7 +1388,7 @@
         <w:rPr>
           <w:rFonts w:cs="Arial"/>
         </w:rPr>
-        <w:t>Το Π.Δ. 18/2018, (ΦΕΚ 31/τ.Α΄/23-2-2018), Οργανισμός Υπουργείου Παιδείας,  Έρευνας και Θρησκευμάτων</w:t>
+        <w:t>Ότι από τις διατάξεις της παρούσας απόφασης δεν προκαλείται δαπάνη σε βάρος του κρατικού προϋπολογισμού</w:t>
       </w:r>
     </w:p>
     <w:p>
@@ -1107,222 +1410,6 @@
         <w:rPr>
           <w:rFonts w:cs="Arial"/>
         </w:rPr>
-        <w:t>Την με αριθ. Φ.353.1/324/105657/Δ1/8-10-2002 Απόφαση Υφυπουργού Εθνικής Παιδείας και Θρησκευμάτων «Καθορισμός των ειδικότερων καθηκόντων και αρμοδιοτήτων των Προϊσταμένων των Περιφερειακών υπηρεσιών Πρωτοβάθμιας και Δευτεροβάθμιας εκπαίδευσης, των Διευθυντών και υποδιευθυντών των σχολικών μονάδων και ΣΕΚ και των συλλόγων των διδασκόντων» (ΦΕΚ 1340/τ.Β΄/16-10-2002), όπως συμπληρώθηκε, τροποποιήθηκε και ισχύει σήμερα</w:t>
-      </w:r>
-    </w:p>
-    <w:p>
-      <w:pPr>
-        <w:pStyle w:val="ae"/>
-        <w:numPr>
-          <w:ilvl w:val="0"/>
-          <w:numId w:val="5"/>
-        </w:numPr>
-        <w:spacing w:after="80" w:line="240" w:lineRule="auto"/>
-        <w:ind w:left="709" w:hanging="425"/>
-        <w:contextualSpacing w:val="0"/>
-        <w:jc w:val="both"/>
-        <w:rPr>
-          <w:rFonts w:cs="Arial"/>
-        </w:rPr>
-      </w:pPr>
-      <w:r>
-        <w:rPr>
-          <w:rFonts w:cs="Arial"/>
-        </w:rPr>
-        <w:t>Την με αριθ. Φ.350.2/1/32958/Ε3/27-2-2018  (ΑΔΑ:6Π414653ΠΣ-7ΕΝ) Υπουργική Απόφαση με θέμα: «Τοποθέτηση</w:t>
-      </w:r>
-      <w:r>
-        <w:rPr>
-          <w:rFonts w:cs="Arial"/>
-          <w:color w:val="FF0000"/>
-        </w:rPr>
-        <w:t xml:space="preserve"> </w:t>
-      </w:r>
-      <w:r>
-        <w:rPr>
-          <w:rFonts w:cs="Arial"/>
-        </w:rPr>
-        <w:t>Περιφερειακών Διευθυντών Εκπαίδευσης »</w:t>
-      </w:r>
-    </w:p>
-    <w:p>
-      <w:pPr>
-        <w:pStyle w:val="ae"/>
-        <w:numPr>
-          <w:ilvl w:val="0"/>
-          <w:numId w:val="5"/>
-        </w:numPr>
-        <w:spacing w:after="80" w:line="240" w:lineRule="auto"/>
-        <w:ind w:left="709" w:hanging="425"/>
-        <w:contextualSpacing w:val="0"/>
-        <w:jc w:val="both"/>
-        <w:rPr>
-          <w:rFonts w:cs="Arial"/>
-        </w:rPr>
-      </w:pPr>
-      <w:r>
-        <w:rPr>
-          <w:rFonts w:cs="Arial"/>
-        </w:rPr>
-        <w:t xml:space="preserve">Τη με αριθ. </w:t>
-      </w:r>
-      <w:proofErr w:type="spellStart"/>
-      <w:r>
-        <w:rPr>
-          <w:rFonts w:cs="Arial"/>
-        </w:rPr>
-        <w:t>πρωτ</w:t>
-      </w:r>
-      <w:proofErr w:type="spellEnd"/>
-      <w:r>
-        <w:rPr>
-          <w:rFonts w:cs="Arial"/>
-        </w:rPr>
-        <w:t>. Φ.12/ΦΜ/48140/Δ1/21-03-2017  Υ.Α  του ΥΠ.Π.Ε.Θ. με θέμα: «Μετακινήσεις μαθητών Δημοτικών Σχολείων στη Βουλή των Ελλήνων –Συμμετοχή στο Εργαστήρι Δημοκρατίας»</w:t>
-      </w:r>
-    </w:p>
-    <w:p>
-      <w:pPr>
-        <w:pStyle w:val="ae"/>
-        <w:numPr>
-          <w:ilvl w:val="0"/>
-          <w:numId w:val="5"/>
-        </w:numPr>
-        <w:spacing w:after="80" w:line="240" w:lineRule="auto"/>
-        <w:ind w:left="709" w:hanging="425"/>
-        <w:contextualSpacing w:val="0"/>
-        <w:jc w:val="both"/>
-        <w:rPr>
-          <w:rFonts w:cs="Arial"/>
-        </w:rPr>
-      </w:pPr>
-      <w:r>
-        <w:rPr>
-          <w:rFonts w:cs="Arial"/>
-        </w:rPr>
-        <w:t xml:space="preserve">Το με αριθ. </w:t>
-      </w:r>
-      <w:proofErr w:type="spellStart"/>
-      <w:r>
-        <w:rPr>
-          <w:rFonts w:cs="Arial"/>
-        </w:rPr>
-        <w:t>πρωτ</w:t>
-      </w:r>
-      <w:proofErr w:type="spellEnd"/>
-      <w:r>
-        <w:rPr>
-          <w:rFonts w:cs="Arial"/>
-        </w:rPr>
-        <w:t>. Φ14/132922/Δ2/04-8-2017 έγγραφο της Γενικής Διεύθυνσης Σπουδών Π/</w:t>
-      </w:r>
-      <w:proofErr w:type="spellStart"/>
-      <w:r>
-        <w:rPr>
-          <w:rFonts w:cs="Arial"/>
-        </w:rPr>
-        <w:t>θμιας</w:t>
-      </w:r>
-      <w:proofErr w:type="spellEnd"/>
-      <w:r>
-        <w:rPr>
-          <w:rFonts w:cs="Arial"/>
-        </w:rPr>
-        <w:t xml:space="preserve"> και Δ/</w:t>
-      </w:r>
-      <w:proofErr w:type="spellStart"/>
-      <w:r>
-        <w:rPr>
-          <w:rFonts w:cs="Arial"/>
-        </w:rPr>
-        <w:t>θμιας</w:t>
-      </w:r>
-      <w:proofErr w:type="spellEnd"/>
-      <w:r>
-        <w:rPr>
-          <w:rFonts w:cs="Arial"/>
-        </w:rPr>
-        <w:t xml:space="preserve"> Εκπαίδευσης του ΥΠ.Π.Ε.Θ.  με θέμα: «Επισκέψεις σχολείων στη Βουλή των Ελλήνων κατά το σχολικό έτος 2017-2018»</w:t>
-      </w:r>
-    </w:p>
-    <w:p>
-      <w:pPr>
-        <w:pStyle w:val="ae"/>
-        <w:numPr>
-          <w:ilvl w:val="0"/>
-          <w:numId w:val="5"/>
-        </w:numPr>
-        <w:spacing w:after="80"/>
-        <w:ind w:left="709" w:hanging="425"/>
-        <w:contextualSpacing w:val="0"/>
-        <w:jc w:val="both"/>
-        <w:rPr>
-          <w:rFonts w:cs="Arial"/>
-        </w:rPr>
-      </w:pPr>
-      <w:r>
-        <w:rPr>
-          <w:rFonts w:cs="Arial"/>
-        </w:rPr>
-        <w:t xml:space="preserve">Τη με αριθ. </w:t>
-      </w:r>
-      <w:proofErr w:type="spellStart"/>
-      <w:r>
-        <w:rPr>
-          <w:rFonts w:cs="Arial"/>
-        </w:rPr>
-        <w:t>πρωτ</w:t>
-      </w:r>
-      <w:proofErr w:type="spellEnd"/>
-      <w:r>
-        <w:rPr>
-          <w:rFonts w:cs="Arial"/>
-        </w:rPr>
-        <w:t>. 3331/04-09-2017 επιστολή του Γενικού Γραμματέα του Ιδρύματος της Βουλής των Ελλήνων για τον Κοινοβουλευτισμό και τη Δημοκρατία</w:t>
-      </w:r>
-    </w:p>
-    <w:p>
-      <w:pPr>
-        <w:pStyle w:val="ae"/>
-        <w:numPr>
-          <w:ilvl w:val="0"/>
-          <w:numId w:val="5"/>
-        </w:numPr>
-        <w:spacing w:after="80" w:line="240" w:lineRule="auto"/>
-        <w:ind w:left="709" w:hanging="425"/>
-        <w:contextualSpacing w:val="0"/>
-        <w:jc w:val="both"/>
-        <w:rPr>
-          <w:rFonts w:cs="Arial"/>
-        </w:rPr>
-      </w:pPr>
-      <w:r>
-        <w:rPr>
-          <w:rFonts w:cs="Arial"/>
-        </w:rPr>
-        <w:t>Ότι από τις διατάξεις της παρούσας απόφασης δεν προκαλείται δαπάνη σε βάρος του κρατικού προϋπολογισμού</w:t>
-      </w:r>
-    </w:p>
-    <w:p>
-      <w:pPr>
-        <w:pStyle w:val="ae"/>
-        <w:numPr>
-          <w:ilvl w:val="0"/>
-          <w:numId w:val="5"/>
-        </w:numPr>
-        <w:spacing w:after="80" w:line="240" w:lineRule="auto"/>
-        <w:ind w:left="709" w:hanging="425"/>
-        <w:contextualSpacing w:val="0"/>
-        <w:jc w:val="both"/>
-        <w:rPr>
-          <w:rFonts w:cs="Arial"/>
-        </w:rPr>
-      </w:pPr>
-      <w:r>
-        <w:rPr>
-          <w:rFonts w:cs="Arial"/>
-        </w:rPr>
-        <w:lastRenderedPageBreak/>
         <w:t xml:space="preserve">Το με αριθ. </w:t>
       </w:r>
       <w:proofErr w:type="spellStart"/>
@@ -3117,6 +3204,23 @@
     </w:lvl>
   </w:abstractNum>
   <w:abstractNum w:abstractNumId="4">
+    <w:nsid w:val="6C956CC1"/>
+    <w:multiLevelType w:val="singleLevel"/>
+    <w:tmpl w:val="00000002"/>
+    <w:lvl w:ilvl="0">
+      <w:start w:val="1"/>
+      <w:numFmt w:val="decimal"/>
+      <w:lvlText w:val="%1."/>
+      <w:lvlJc w:val="left"/>
+      <w:pPr>
+        <w:tabs>
+          <w:tab w:val="num" w:pos="720"/>
+        </w:tabs>
+        <w:ind w:left="720" w:hanging="360"/>
+      </w:pPr>
+    </w:lvl>
+  </w:abstractNum>
+  <w:abstractNum w:abstractNumId="5">
     <w:nsid w:val="749B2D43"/>
     <w:multiLevelType w:val="multilevel"/>
     <w:tmpl w:val="F5008696"/>
@@ -3219,7 +3323,7 @@
       </w:pPr>
     </w:lvl>
   </w:abstractNum>
-  <w:abstractNum w:abstractNumId="5">
+  <w:abstractNum w:abstractNumId="6">
     <w:nsid w:val="756A4245"/>
     <w:multiLevelType w:val="multilevel"/>
     <w:tmpl w:val="378A310A"/>
@@ -3337,13 +3441,13 @@
     </w:lvl>
   </w:abstractNum>
   <w:num w:numId="1">
-    <w:abstractNumId w:val="4"/>
+    <w:abstractNumId w:val="5"/>
   </w:num>
   <w:num w:numId="2">
     <w:abstractNumId w:val="2"/>
   </w:num>
   <w:num w:numId="3">
-    <w:abstractNumId w:val="5"/>
+    <w:abstractNumId w:val="6"/>
   </w:num>
   <w:num w:numId="4">
     <w:abstractNumId w:val="3"/>
@@ -3353,6 +3457,9 @@
   </w:num>
   <w:num w:numId="6">
     <w:abstractNumId w:val="0"/>
+  </w:num>
+  <w:num w:numId="7">
+    <w:abstractNumId w:val="4"/>
   </w:num>
 </w:numbering>
 </file>

</xml_diff>

<commit_message>
Update in Parliament school transport template
</commit_message>
<xml_diff>
--- a/yii2/vendor/admapp/resources/schooltransports/PARLIAMENT_PRIMARY.docx
+++ b/yii2/vendor/admapp/resources/schooltransports/PARLIAMENT_PRIMARY.docx
@@ -1204,7 +1204,8 @@
           <w:ilvl w:val="0"/>
           <w:numId w:val="5"/>
         </w:numPr>
-        <w:spacing w:line="240" w:lineRule="auto"/>
+        <w:spacing w:after="0" w:line="240" w:lineRule="auto"/>
+        <w:ind w:left="714" w:hanging="357"/>
         <w:rPr>
           <w:rFonts w:cs="Arial"/>
         </w:rPr>
@@ -1232,12 +1233,10 @@
     </w:p>
     <w:p>
       <w:pPr>
-        <w:pStyle w:val="ae"/>
-        <w:spacing w:line="240" w:lineRule="auto"/>
-        <w:rPr>
-          <w:rFonts w:cs="Arial"/>
-          <w:sz w:val="6"/>
-          <w:szCs w:val="6"/>
+        <w:rPr>
+          <w:rFonts w:cs="Arial"/>
+          <w:sz w:val="10"/>
+          <w:szCs w:val="10"/>
         </w:rPr>
       </w:pPr>
     </w:p>
@@ -1257,6 +1256,49 @@
         <w:rPr>
           <w:rFonts w:cs="Arial"/>
         </w:rPr>
+        <w:t xml:space="preserve">Τη με αριθ. </w:t>
+      </w:r>
+      <w:proofErr w:type="spellStart"/>
+      <w:r>
+        <w:rPr>
+          <w:rFonts w:cs="Arial"/>
+        </w:rPr>
+        <w:t>πρωτ</w:t>
+      </w:r>
+      <w:proofErr w:type="spellEnd"/>
+      <w:r>
+        <w:rPr>
+          <w:rFonts w:cs="Arial"/>
+        </w:rPr>
+        <w:t>. Φ.12/ΦΜ/53243/Δ1/02-04-2018  έγγραφο  του ΥΠ.Π.Ε.Θ. με θέμα: «Μετακινήσεις μαθητών Δημοτικών Σχολείων στη Βουλή των Ελλήνων –Συμμετοχή στο Εργαστήρι Δημοκρατίας»</w:t>
+      </w:r>
+    </w:p>
+    <w:p>
+      <w:pPr>
+        <w:rPr>
+          <w:rFonts w:cs="Arial"/>
+          <w:sz w:val="10"/>
+          <w:szCs w:val="10"/>
+        </w:rPr>
+      </w:pPr>
+    </w:p>
+    <w:p>
+      <w:pPr>
+        <w:pStyle w:val="ae"/>
+        <w:numPr>
+          <w:ilvl w:val="0"/>
+          <w:numId w:val="5"/>
+        </w:numPr>
+        <w:spacing w:line="240" w:lineRule="auto"/>
+        <w:rPr>
+          <w:rFonts w:cs="Arial"/>
+        </w:rPr>
+      </w:pPr>
+      <w:r>
+        <w:rPr>
+          <w:rFonts w:cs="Arial"/>
+        </w:rPr>
+        <w:lastRenderedPageBreak/>
         <w:t xml:space="preserve">Το με αριθ. </w:t>
       </w:r>
       <w:proofErr w:type="spellStart"/>
@@ -1328,7 +1370,6 @@
         <w:rPr>
           <w:rFonts w:cs="Arial"/>
         </w:rPr>
-        <w:lastRenderedPageBreak/>
         <w:t xml:space="preserve">Τη με αριθ. </w:t>
       </w:r>
       <w:proofErr w:type="spellStart"/>
@@ -1360,12 +1401,10 @@
     </w:p>
     <w:p>
       <w:pPr>
-        <w:pStyle w:val="ae"/>
-        <w:spacing w:after="0"/>
-        <w:rPr>
-          <w:rFonts w:cs="Arial"/>
-          <w:sz w:val="6"/>
-          <w:szCs w:val="6"/>
+        <w:rPr>
+          <w:rFonts w:cs="Arial"/>
+          <w:sz w:val="10"/>
+          <w:szCs w:val="10"/>
         </w:rPr>
       </w:pPr>
     </w:p>
@@ -1376,10 +1415,8 @@
           <w:ilvl w:val="0"/>
           <w:numId w:val="5"/>
         </w:numPr>
-        <w:spacing w:after="80" w:line="240" w:lineRule="auto"/>
-        <w:ind w:left="709" w:hanging="425"/>
-        <w:contextualSpacing w:val="0"/>
-        <w:jc w:val="both"/>
+        <w:spacing w:after="0"/>
+        <w:ind w:left="714" w:hanging="357"/>
         <w:rPr>
           <w:rFonts w:cs="Arial"/>
         </w:rPr>
@@ -1390,6 +1427,15 @@
         </w:rPr>
         <w:t>Ότι από τις διατάξεις της παρούσας απόφασης δεν προκαλείται δαπάνη σε βάρος του κρατικού προϋπολογισμού</w:t>
       </w:r>
+    </w:p>
+    <w:p>
+      <w:pPr>
+        <w:rPr>
+          <w:rFonts w:cs="Arial"/>
+          <w:sz w:val="10"/>
+          <w:szCs w:val="10"/>
+        </w:rPr>
+      </w:pPr>
     </w:p>
     <w:p>
       <w:pPr>
@@ -1398,10 +1444,8 @@
           <w:ilvl w:val="0"/>
           <w:numId w:val="5"/>
         </w:numPr>
-        <w:spacing w:after="80" w:line="240" w:lineRule="auto"/>
-        <w:ind w:left="709" w:hanging="425"/>
-        <w:contextualSpacing w:val="0"/>
-        <w:jc w:val="both"/>
+        <w:spacing w:after="0"/>
+        <w:ind w:left="714" w:hanging="357"/>
         <w:rPr>
           <w:rFonts w:cs="Arial"/>
         </w:rPr>
@@ -2907,6 +2951,95 @@
     </w:lvl>
   </w:abstractNum>
   <w:abstractNum w:abstractNumId="1">
+    <w:nsid w:val="42383238"/>
+    <w:multiLevelType w:val="hybridMultilevel"/>
+    <w:tmpl w:val="C366A07E"/>
+    <w:lvl w:ilvl="0" w:tplc="0408000F">
+      <w:start w:val="8"/>
+      <w:numFmt w:val="decimal"/>
+      <w:lvlText w:val="%1."/>
+      <w:lvlJc w:val="left"/>
+      <w:pPr>
+        <w:ind w:left="720" w:hanging="360"/>
+      </w:pPr>
+      <w:rPr>
+        <w:rFonts w:hint="default"/>
+      </w:rPr>
+    </w:lvl>
+    <w:lvl w:ilvl="1" w:tplc="04080019" w:tentative="1">
+      <w:start w:val="1"/>
+      <w:numFmt w:val="lowerLetter"/>
+      <w:lvlText w:val="%2."/>
+      <w:lvlJc w:val="left"/>
+      <w:pPr>
+        <w:ind w:left="1440" w:hanging="360"/>
+      </w:pPr>
+    </w:lvl>
+    <w:lvl w:ilvl="2" w:tplc="0408001B" w:tentative="1">
+      <w:start w:val="1"/>
+      <w:numFmt w:val="lowerRoman"/>
+      <w:lvlText w:val="%3."/>
+      <w:lvlJc w:val="right"/>
+      <w:pPr>
+        <w:ind w:left="2160" w:hanging="180"/>
+      </w:pPr>
+    </w:lvl>
+    <w:lvl w:ilvl="3" w:tplc="0408000F" w:tentative="1">
+      <w:start w:val="1"/>
+      <w:numFmt w:val="decimal"/>
+      <w:lvlText w:val="%4."/>
+      <w:lvlJc w:val="left"/>
+      <w:pPr>
+        <w:ind w:left="2880" w:hanging="360"/>
+      </w:pPr>
+    </w:lvl>
+    <w:lvl w:ilvl="4" w:tplc="04080019" w:tentative="1">
+      <w:start w:val="1"/>
+      <w:numFmt w:val="lowerLetter"/>
+      <w:lvlText w:val="%5."/>
+      <w:lvlJc w:val="left"/>
+      <w:pPr>
+        <w:ind w:left="3600" w:hanging="360"/>
+      </w:pPr>
+    </w:lvl>
+    <w:lvl w:ilvl="5" w:tplc="0408001B" w:tentative="1">
+      <w:start w:val="1"/>
+      <w:numFmt w:val="lowerRoman"/>
+      <w:lvlText w:val="%6."/>
+      <w:lvlJc w:val="right"/>
+      <w:pPr>
+        <w:ind w:left="4320" w:hanging="180"/>
+      </w:pPr>
+    </w:lvl>
+    <w:lvl w:ilvl="6" w:tplc="0408000F" w:tentative="1">
+      <w:start w:val="1"/>
+      <w:numFmt w:val="decimal"/>
+      <w:lvlText w:val="%7."/>
+      <w:lvlJc w:val="left"/>
+      <w:pPr>
+        <w:ind w:left="5040" w:hanging="360"/>
+      </w:pPr>
+    </w:lvl>
+    <w:lvl w:ilvl="7" w:tplc="04080019" w:tentative="1">
+      <w:start w:val="1"/>
+      <w:numFmt w:val="lowerLetter"/>
+      <w:lvlText w:val="%8."/>
+      <w:lvlJc w:val="left"/>
+      <w:pPr>
+        <w:ind w:left="5760" w:hanging="360"/>
+      </w:pPr>
+    </w:lvl>
+    <w:lvl w:ilvl="8" w:tplc="0408001B" w:tentative="1">
+      <w:start w:val="1"/>
+      <w:numFmt w:val="lowerRoman"/>
+      <w:lvlText w:val="%9."/>
+      <w:lvlJc w:val="right"/>
+      <w:pPr>
+        <w:ind w:left="6480" w:hanging="180"/>
+      </w:pPr>
+    </w:lvl>
+  </w:abstractNum>
+  <w:abstractNum w:abstractNumId="2">
     <w:nsid w:val="4FBF0918"/>
     <w:multiLevelType w:val="hybridMultilevel"/>
     <w:tmpl w:val="08620FCC"/>
@@ -2995,7 +3128,7 @@
       </w:pPr>
     </w:lvl>
   </w:abstractNum>
-  <w:abstractNum w:abstractNumId="2">
+  <w:abstractNum w:abstractNumId="3">
     <w:nsid w:val="567472CC"/>
     <w:multiLevelType w:val="multilevel"/>
     <w:tmpl w:val="B358A2EC"/>
@@ -3090,7 +3223,7 @@
       </w:pPr>
     </w:lvl>
   </w:abstractNum>
-  <w:abstractNum w:abstractNumId="3">
+  <w:abstractNum w:abstractNumId="4">
     <w:nsid w:val="62301AD1"/>
     <w:multiLevelType w:val="multilevel"/>
     <w:tmpl w:val="F354A1D4"/>
@@ -3203,7 +3336,7 @@
       </w:pPr>
     </w:lvl>
   </w:abstractNum>
-  <w:abstractNum w:abstractNumId="4">
+  <w:abstractNum w:abstractNumId="5">
     <w:nsid w:val="6C956CC1"/>
     <w:multiLevelType w:val="singleLevel"/>
     <w:tmpl w:val="00000002"/>
@@ -3220,7 +3353,7 @@
       </w:pPr>
     </w:lvl>
   </w:abstractNum>
-  <w:abstractNum w:abstractNumId="5">
+  <w:abstractNum w:abstractNumId="6">
     <w:nsid w:val="749B2D43"/>
     <w:multiLevelType w:val="multilevel"/>
     <w:tmpl w:val="F5008696"/>
@@ -3323,7 +3456,7 @@
       </w:pPr>
     </w:lvl>
   </w:abstractNum>
-  <w:abstractNum w:abstractNumId="6">
+  <w:abstractNum w:abstractNumId="7">
     <w:nsid w:val="756A4245"/>
     <w:multiLevelType w:val="multilevel"/>
     <w:tmpl w:val="378A310A"/>
@@ -3441,25 +3574,28 @@
     </w:lvl>
   </w:abstractNum>
   <w:num w:numId="1">
-    <w:abstractNumId w:val="5"/>
+    <w:abstractNumId w:val="6"/>
   </w:num>
   <w:num w:numId="2">
-    <w:abstractNumId w:val="2"/>
+    <w:abstractNumId w:val="3"/>
   </w:num>
   <w:num w:numId="3">
-    <w:abstractNumId w:val="6"/>
+    <w:abstractNumId w:val="7"/>
   </w:num>
   <w:num w:numId="4">
-    <w:abstractNumId w:val="3"/>
+    <w:abstractNumId w:val="4"/>
   </w:num>
   <w:num w:numId="5">
-    <w:abstractNumId w:val="1"/>
+    <w:abstractNumId w:val="2"/>
   </w:num>
   <w:num w:numId="6">
     <w:abstractNumId w:val="0"/>
   </w:num>
   <w:num w:numId="7">
-    <w:abstractNumId w:val="4"/>
+    <w:abstractNumId w:val="5"/>
+  </w:num>
+  <w:num w:numId="8">
+    <w:abstractNumId w:val="1"/>
   </w:num>
 </w:numbering>
 </file>

</xml_diff>

<commit_message>
Update template for Parliament visits
</commit_message>
<xml_diff>
--- a/yii2/vendor/admapp/resources/schooltransports/PARLIAMENT_PRIMARY.docx
+++ b/yii2/vendor/admapp/resources/schooltransports/PARLIAMENT_PRIMARY.docx
@@ -1329,7 +1329,79 @@
         <w:rPr>
           <w:rFonts w:cs="Arial"/>
         </w:rPr>
-        <w:t>. Φ14/126895/Δ2/25-07-2018 έγγραφο της Γενικής Διεύθυνσης Σπουδών Π/</w:t>
+        <w:t>. Φ</w:t>
+      </w:r>
+      <w:r>
+        <w:rPr>
+          <w:rFonts w:cs="Arial"/>
+        </w:rPr>
+        <w:t>.</w:t>
+      </w:r>
+      <w:r>
+        <w:rPr>
+          <w:rFonts w:cs="Arial"/>
+        </w:rPr>
+        <w:t>14/</w:t>
+      </w:r>
+      <w:r>
+        <w:rPr>
+          <w:rFonts w:cs="Arial"/>
+        </w:rPr>
+        <w:t>141195</w:t>
+      </w:r>
+      <w:r>
+        <w:rPr>
+          <w:rFonts w:cs="Arial"/>
+        </w:rPr>
+        <w:t>/</w:t>
+      </w:r>
+      <w:r>
+        <w:rPr>
+          <w:rFonts w:cs="Arial"/>
+        </w:rPr>
+        <w:t>Δ2</w:t>
+      </w:r>
+      <w:r>
+        <w:rPr>
+          <w:rFonts w:cs="Arial"/>
+        </w:rPr>
+        <w:t>/</w:t>
+      </w:r>
+      <w:r>
+        <w:rPr>
+          <w:rFonts w:cs="Arial"/>
+        </w:rPr>
+        <w:t>12</w:t>
+      </w:r>
+      <w:r>
+        <w:rPr>
+          <w:rFonts w:cs="Arial"/>
+        </w:rPr>
+        <w:t>-0</w:t>
+      </w:r>
+      <w:r>
+        <w:rPr>
+          <w:rFonts w:cs="Arial"/>
+        </w:rPr>
+        <w:t>9</w:t>
+      </w:r>
+      <w:r>
+        <w:rPr>
+          <w:rFonts w:cs="Arial"/>
+        </w:rPr>
+        <w:t>-201</w:t>
+      </w:r>
+      <w:r>
+        <w:rPr>
+          <w:rFonts w:cs="Arial"/>
+        </w:rPr>
+        <w:t>9</w:t>
+      </w:r>
+      <w:r>
+        <w:rPr>
+          <w:rFonts w:cs="Arial"/>
+        </w:rPr>
+        <w:t xml:space="preserve"> έγγραφο της Γενικής Διεύθυνσης Σπουδών Π/</w:t>
       </w:r>
       <w:proofErr w:type="spellStart"/>
       <w:r>
@@ -1357,7 +1429,280 @@
         <w:rPr>
           <w:rFonts w:cs="Arial"/>
         </w:rPr>
-        <w:t xml:space="preserve"> Εκπαίδευσης του ΥΠ.Π.Ε.Θ.  με θέμα: «Επισκέψεις σχολείων στη Βουλή των Ελλήνων κατά το σχολικό έτος 2018-2019»</w:t>
+        <w:t xml:space="preserve"> Εκπαίδευσης του Υ.ΠΑΙ</w:t>
+      </w:r>
+      <w:r>
+        <w:rPr>
+          <w:rFonts w:cs="Arial"/>
+        </w:rPr>
+        <w:t xml:space="preserve">.Θ.  με θέμα: «Επισκέψεις </w:t>
+      </w:r>
+      <w:r>
+        <w:rPr>
+          <w:rFonts w:cs="Arial"/>
+        </w:rPr>
+        <w:t xml:space="preserve">σχολείων στη </w:t>
+      </w:r>
+      <w:r>
+        <w:rPr>
+          <w:rFonts w:cs="Arial"/>
+        </w:rPr>
+        <w:t xml:space="preserve">Βουλή των Ελλήνων </w:t>
+      </w:r>
+      <w:r>
+        <w:rPr>
+          <w:rFonts w:cs="Arial"/>
+        </w:rPr>
+        <w:t xml:space="preserve">κατά </w:t>
+      </w:r>
+      <w:r>
+        <w:rPr>
+          <w:rFonts w:cs="Arial"/>
+        </w:rPr>
+        <w:t>το σχολικό έτος 20</w:t>
+      </w:r>
+      <w:r>
+        <w:rPr>
+          <w:rFonts w:cs="Arial"/>
+        </w:rPr>
+        <w:t>19</w:t>
+      </w:r>
+      <w:r>
+        <w:rPr>
+          <w:rFonts w:cs="Arial"/>
+        </w:rPr>
+        <w:t>-20</w:t>
+      </w:r>
+      <w:r>
+        <w:rPr>
+          <w:rFonts w:cs="Arial"/>
+        </w:rPr>
+        <w:t>20</w:t>
+      </w:r>
+      <w:r>
+        <w:rPr>
+          <w:rFonts w:cs="Arial"/>
+        </w:rPr>
+        <w:t>»</w:t>
+      </w:r>
+    </w:p>
+    <w:p>
+      <w:pPr>
+        <w:pStyle w:val="ae"/>
+        <w:rPr>
+          <w:rFonts w:cs="Arial"/>
+        </w:rPr>
+      </w:pPr>
+    </w:p>
+    <w:p>
+      <w:pPr>
+        <w:pStyle w:val="ae"/>
+        <w:numPr>
+          <w:ilvl w:val="0"/>
+          <w:numId w:val="5"/>
+        </w:numPr>
+        <w:spacing w:line="240" w:lineRule="auto"/>
+        <w:rPr>
+          <w:rFonts w:cs="Arial"/>
+        </w:rPr>
+      </w:pPr>
+      <w:r>
+        <w:rPr>
+          <w:rFonts w:cs="Arial"/>
+        </w:rPr>
+        <w:t xml:space="preserve">Το με αριθ. </w:t>
+      </w:r>
+      <w:proofErr w:type="spellStart"/>
+      <w:r>
+        <w:rPr>
+          <w:rFonts w:cs="Arial"/>
+        </w:rPr>
+        <w:t>πρωτ</w:t>
+      </w:r>
+      <w:proofErr w:type="spellEnd"/>
+      <w:r>
+        <w:rPr>
+          <w:rFonts w:cs="Arial"/>
+        </w:rPr>
+        <w:t>. Φ</w:t>
+      </w:r>
+      <w:r>
+        <w:rPr>
+          <w:rFonts w:cs="Arial"/>
+        </w:rPr>
+        <w:t>.</w:t>
+      </w:r>
+      <w:r>
+        <w:rPr>
+          <w:rFonts w:cs="Arial"/>
+        </w:rPr>
+        <w:t>14/</w:t>
+      </w:r>
+      <w:r>
+        <w:rPr>
+          <w:rFonts w:cs="Arial"/>
+        </w:rPr>
+        <w:t>132138&amp;143085</w:t>
+      </w:r>
+      <w:r>
+        <w:rPr>
+          <w:rFonts w:cs="Arial"/>
+        </w:rPr>
+        <w:t>/</w:t>
+      </w:r>
+      <w:r>
+        <w:rPr>
+          <w:rFonts w:cs="Arial"/>
+        </w:rPr>
+        <w:t>ΑΙ</w:t>
+      </w:r>
+      <w:r>
+        <w:rPr>
+          <w:rFonts w:cs="Arial"/>
+        </w:rPr>
+        <w:t>/</w:t>
+      </w:r>
+      <w:r>
+        <w:rPr>
+          <w:rFonts w:cs="Arial"/>
+        </w:rPr>
+        <w:t>145132/Δ1/19</w:t>
+      </w:r>
+      <w:r>
+        <w:rPr>
+          <w:rFonts w:cs="Arial"/>
+        </w:rPr>
+        <w:t>-0</w:t>
+      </w:r>
+      <w:r>
+        <w:rPr>
+          <w:rFonts w:cs="Arial"/>
+        </w:rPr>
+        <w:t>9</w:t>
+      </w:r>
+      <w:r>
+        <w:rPr>
+          <w:rFonts w:cs="Arial"/>
+        </w:rPr>
+        <w:t>-201</w:t>
+      </w:r>
+      <w:r>
+        <w:rPr>
+          <w:rFonts w:cs="Arial"/>
+        </w:rPr>
+        <w:t>9</w:t>
+      </w:r>
+      <w:r>
+        <w:rPr>
+          <w:rFonts w:cs="Arial"/>
+        </w:rPr>
+        <w:t xml:space="preserve"> έγγραφο </w:t>
+      </w:r>
+      <w:r>
+        <w:rPr>
+          <w:rFonts w:cs="Arial"/>
+        </w:rPr>
+        <w:t xml:space="preserve">του τμήματος Β΄ </w:t>
+      </w:r>
+      <w:r>
+        <w:rPr>
+          <w:rFonts w:cs="Arial"/>
+        </w:rPr>
+        <w:t>της Γενικής Διεύθυνσης Σπουδών Π/</w:t>
+      </w:r>
+      <w:proofErr w:type="spellStart"/>
+      <w:r>
+        <w:rPr>
+          <w:rFonts w:cs="Arial"/>
+        </w:rPr>
+        <w:t>θμιας</w:t>
+      </w:r>
+      <w:proofErr w:type="spellEnd"/>
+      <w:r>
+        <w:rPr>
+          <w:rFonts w:cs="Arial"/>
+        </w:rPr>
+        <w:t xml:space="preserve"> και Δ/</w:t>
+      </w:r>
+      <w:proofErr w:type="spellStart"/>
+      <w:r>
+        <w:rPr>
+          <w:rFonts w:cs="Arial"/>
+        </w:rPr>
+        <w:t>θμιας</w:t>
+      </w:r>
+      <w:proofErr w:type="spellEnd"/>
+      <w:r>
+        <w:rPr>
+          <w:rFonts w:cs="Arial"/>
+        </w:rPr>
+        <w:t xml:space="preserve"> Εκπαίδευσης του </w:t>
+      </w:r>
+      <w:r>
+        <w:rPr>
+          <w:rFonts w:cs="Arial"/>
+        </w:rPr>
+        <w:t>Υ.ΠΑΙ</w:t>
+      </w:r>
+      <w:r>
+        <w:rPr>
+          <w:rFonts w:cs="Arial"/>
+        </w:rPr>
+        <w:t>.Θ.</w:t>
+      </w:r>
+      <w:r>
+        <w:rPr>
+          <w:rFonts w:cs="Arial"/>
+        </w:rPr>
+        <w:t xml:space="preserve">  με θέμα: «Επισκέψεις </w:t>
+      </w:r>
+      <w:r>
+        <w:rPr>
+          <w:rFonts w:cs="Arial"/>
+        </w:rPr>
+        <w:t xml:space="preserve">σχολικών μονάδων Πρωτοβάθμιας Εκπαίδευσης στη </w:t>
+      </w:r>
+      <w:r>
+        <w:rPr>
+          <w:rFonts w:cs="Arial"/>
+        </w:rPr>
+        <w:t xml:space="preserve">Βουλή των Ελλήνων </w:t>
+      </w:r>
+      <w:r>
+        <w:rPr>
+          <w:rFonts w:cs="Arial"/>
+        </w:rPr>
+        <w:t>και συμμετοχή στο Εργαστήρι Δημοκρατίας για</w:t>
+      </w:r>
+      <w:r>
+        <w:rPr>
+          <w:rFonts w:cs="Arial"/>
+        </w:rPr>
+        <w:t xml:space="preserve"> το σχολικό έτος 20</w:t>
+      </w:r>
+      <w:r>
+        <w:rPr>
+          <w:rFonts w:cs="Arial"/>
+        </w:rPr>
+        <w:t>19</w:t>
+      </w:r>
+      <w:r>
+        <w:rPr>
+          <w:rFonts w:cs="Arial"/>
+        </w:rPr>
+        <w:t>-20</w:t>
+      </w:r>
+      <w:r>
+        <w:rPr>
+          <w:rFonts w:cs="Arial"/>
+        </w:rPr>
+        <w:t>20</w:t>
+      </w:r>
+      <w:r>
+        <w:rPr>
+          <w:rFonts w:cs="Arial"/>
+        </w:rPr>
+        <w:t>»</w:t>
       </w:r>
     </w:p>
     <w:p>
@@ -1400,7 +1745,55 @@
         <w:rPr>
           <w:rFonts w:cs="Arial"/>
         </w:rPr>
-        <w:t xml:space="preserve">. 3689/28-08-2018 </w:t>
+        <w:t xml:space="preserve">. </w:t>
+      </w:r>
+      <w:r>
+        <w:rPr>
+          <w:rFonts w:cs="Arial"/>
+        </w:rPr>
+        <w:t>5549</w:t>
+      </w:r>
+      <w:r>
+        <w:rPr>
+          <w:rFonts w:cs="Arial"/>
+        </w:rPr>
+        <w:t>/</w:t>
+      </w:r>
+      <w:r>
+        <w:rPr>
+          <w:rFonts w:cs="Arial"/>
+        </w:rPr>
+        <w:t>16-</w:t>
+      </w:r>
+      <w:r>
+        <w:rPr>
+          <w:rFonts w:cs="Arial"/>
+        </w:rPr>
+        <w:t>0</w:t>
+      </w:r>
+      <w:r>
+        <w:rPr>
+          <w:rFonts w:cs="Arial"/>
+        </w:rPr>
+        <w:t>9</w:t>
+      </w:r>
+      <w:r>
+        <w:rPr>
+          <w:rFonts w:cs="Arial"/>
+        </w:rPr>
+        <w:t>-201</w:t>
+      </w:r>
+      <w:r>
+        <w:rPr>
+          <w:rFonts w:cs="Arial"/>
+        </w:rPr>
+        <w:t>9</w:t>
+      </w:r>
+      <w:r>
+        <w:rPr>
+          <w:rFonts w:cs="Arial"/>
+        </w:rPr>
+        <w:t xml:space="preserve"> </w:t>
       </w:r>
       <w:r>
         <w:rPr>
@@ -1413,6 +1806,12 @@
           <w:rFonts w:cs="Arial"/>
         </w:rPr>
         <w:t xml:space="preserve"> του Ιδρύματος της Βουλής των Ελλήνων για τον Κοινοβουλευτισμό και τη Δημοκρατία</w:t>
+      </w:r>
+      <w:r>
+        <w:rPr>
+          <w:rFonts w:cs="Arial"/>
+        </w:rPr>
+        <w:t xml:space="preserve"> με θέμα «Επισκέψεις σχολείων στη Βουλή των Ελλήνων».</w:t>
       </w:r>
     </w:p>
     <w:p>

</xml_diff>